<commit_message>
Added a couple of comments.
</commit_message>
<xml_diff>
--- a/Requirements/Presentations/Plan for in-progress demo to OGA.docx
+++ b/Requirements/Presentations/Plan for in-progress demo to OGA.docx
@@ -498,7 +498,25 @@
                 <w:sz w:val="18"/>
                 <w:szCs w:val="18"/>
               </w:rPr>
-              <w:t>Fix search when entering multiple cancer activities</w:t>
+              <w:t>Fix search</w:t>
+            </w:r>
+            <w:r>
+              <w:rPr>
+                <w:rFonts w:ascii="Arial" w:hAnsi="Arial" w:cs="Arial"/>
+                <w:color w:val="FF0000"/>
+                <w:sz w:val="18"/>
+                <w:szCs w:val="18"/>
+              </w:rPr>
+              <w:t xml:space="preserve"> when </w:t>
+            </w:r>
+            <w:r>
+              <w:rPr>
+                <w:rFonts w:ascii="Arial" w:hAnsi="Arial" w:cs="Arial"/>
+                <w:color w:val="FF0000"/>
+                <w:sz w:val="18"/>
+                <w:szCs w:val="18"/>
+              </w:rPr>
+              <w:t>entering multiple cancer activities</w:t>
             </w:r>
           </w:p>
           <w:p>
@@ -726,7 +744,7 @@
                 <w:noProof/>
               </w:rPr>
               <w:drawing>
-                <wp:inline distT="0" distB="0" distL="0" distR="0" wp14:anchorId="41668092" wp14:editId="145F3FFA">
+                <wp:inline distT="0" distB="0" distL="0" distR="0" wp14:anchorId="2F960720" wp14:editId="299C1B90">
                   <wp:extent cx="2302352" cy="344953"/>
                   <wp:effectExtent l="0" t="0" r="3175" b="0"/>
                   <wp:docPr id="3" name="Picture 3"/>
@@ -858,18 +876,47 @@
             <w:pPr>
               <w:rPr>
                 <w:rFonts w:ascii="Arial" w:hAnsi="Arial" w:cs="Arial"/>
-                <w:sz w:val="18"/>
-                <w:szCs w:val="18"/>
-              </w:rPr>
-            </w:pPr>
-            <w:r>
-              <w:rPr>
-                <w:rFonts w:ascii="Arial" w:hAnsi="Arial" w:cs="Arial"/>
                 <w:color w:val="FF0000"/>
                 <w:sz w:val="18"/>
                 <w:szCs w:val="18"/>
               </w:rPr>
+            </w:pPr>
+            <w:r>
+              <w:rPr>
+                <w:rFonts w:ascii="Arial" w:hAnsi="Arial" w:cs="Arial"/>
+                <w:color w:val="FF0000"/>
+                <w:sz w:val="18"/>
+                <w:szCs w:val="18"/>
+              </w:rPr>
               <w:t>Fix Clear button</w:t>
+            </w:r>
+          </w:p>
+          <w:p>
+            <w:pPr>
+              <w:rPr>
+                <w:rFonts w:ascii="Arial" w:hAnsi="Arial" w:cs="Arial"/>
+                <w:color w:val="FF0000"/>
+                <w:sz w:val="18"/>
+                <w:szCs w:val="18"/>
+              </w:rPr>
+            </w:pPr>
+          </w:p>
+          <w:p>
+            <w:pPr>
+              <w:rPr>
+                <w:rFonts w:ascii="Arial" w:hAnsi="Arial" w:cs="Arial"/>
+                <w:sz w:val="18"/>
+                <w:szCs w:val="18"/>
+              </w:rPr>
+            </w:pPr>
+            <w:r>
+              <w:rPr>
+                <w:rFonts w:ascii="Arial" w:hAnsi="Arial" w:cs="Arial"/>
+                <w:color w:val="FF0000"/>
+                <w:sz w:val="18"/>
+                <w:szCs w:val="18"/>
+              </w:rPr>
+              <w:t>DMK: Done</w:t>
             </w:r>
           </w:p>
         </w:tc>
@@ -1065,6 +1112,7 @@
                 <w:sz w:val="18"/>
                 <w:szCs w:val="18"/>
               </w:rPr>
+              <w:lastRenderedPageBreak/>
               <w:t>Jones,Nicole</w:t>
             </w:r>
             <w:proofErr w:type="spellEnd"/>
@@ -1579,7 +1627,23 @@
                 <w:sz w:val="18"/>
                 <w:szCs w:val="18"/>
               </w:rPr>
-              <w:t>Show View All Comment button (question 4 has comments)</w:t>
+              <w:t xml:space="preserve">Show View All Comment button (question </w:t>
+            </w:r>
+            <w:r>
+              <w:rPr>
+                <w:rFonts w:ascii="Arial" w:hAnsi="Arial" w:cs="Arial"/>
+                <w:sz w:val="18"/>
+                <w:szCs w:val="18"/>
+              </w:rPr>
+              <w:t>4</w:t>
+            </w:r>
+            <w:r>
+              <w:rPr>
+                <w:rFonts w:ascii="Arial" w:hAnsi="Arial" w:cs="Arial"/>
+                <w:sz w:val="18"/>
+                <w:szCs w:val="18"/>
+              </w:rPr>
+              <w:t xml:space="preserve"> has comments)</w:t>
             </w:r>
           </w:p>
           <w:p>
@@ -1696,6 +1760,36 @@
                 <w:szCs w:val="18"/>
               </w:rPr>
               <w:t xml:space="preserve"> =&gt; all triangles are pointing to the right </w:t>
+            </w:r>
+            <w:r>
+              <w:rPr>
+                <w:rFonts w:ascii="Arial" w:hAnsi="Arial" w:cs="Arial"/>
+                <w:i/>
+                <w:color w:val="0070C0"/>
+                <w:sz w:val="18"/>
+                <w:szCs w:val="18"/>
+              </w:rPr>
+              <w:fldChar w:fldCharType="begin"/>
+            </w:r>
+            <w:r>
+              <w:rPr>
+                <w:rFonts w:ascii="Arial" w:hAnsi="Arial" w:cs="Arial"/>
+                <w:i/>
+                <w:color w:val="0070C0"/>
+                <w:sz w:val="18"/>
+                <w:szCs w:val="18"/>
+              </w:rPr>
+              <w:instrText xml:space="preserve"> INCLUDEPICTURE  "cid:image009.png@01D2E5E5.B5B0A590" \* MERGEFORMATINET </w:instrText>
+            </w:r>
+            <w:r>
+              <w:rPr>
+                <w:rFonts w:ascii="Arial" w:hAnsi="Arial" w:cs="Arial"/>
+                <w:i/>
+                <w:color w:val="0070C0"/>
+                <w:sz w:val="18"/>
+                <w:szCs w:val="18"/>
+              </w:rPr>
+              <w:fldChar w:fldCharType="separate"/>
             </w:r>
             <w:r>
               <w:rPr>
@@ -1865,10 +1959,20 @@
                   <v:path o:extrusionok="f" gradientshapeok="t" o:connecttype="rect"/>
                   <o:lock v:ext="edit" aspectratio="t"/>
                 </v:shapetype>
-                <v:shape id="_x0000_i1025" type="#_x0000_t75" style="width:14.65pt;height:14.65pt">
+                <v:shape id="_x0000_i1025" type="#_x0000_t75" style="width:14.4pt;height:14.4pt">
                   <v:imagedata r:id="rId10" r:href="rId11"/>
                 </v:shape>
               </w:pict>
+            </w:r>
+            <w:r>
+              <w:rPr>
+                <w:rFonts w:ascii="Arial" w:hAnsi="Arial" w:cs="Arial"/>
+                <w:i/>
+                <w:color w:val="0070C0"/>
+                <w:sz w:val="18"/>
+                <w:szCs w:val="18"/>
+              </w:rPr>
+              <w:fldChar w:fldCharType="end"/>
             </w:r>
             <w:r>
               <w:rPr>
@@ -2416,7 +2520,7 @@
                 <w:sz w:val="20"/>
                 <w:szCs w:val="20"/>
               </w:rPr>
-              <w:instrText xml:space="preserve"> </w:instrText>
+              <w:instrText xml:space="preserve"> INCLUDEPICTURE  "cid:image009.png@01D2E5E5.B5B0A590" \* MERGEFORMATINET </w:instrText>
             </w:r>
             <w:r>
               <w:rPr>
@@ -2424,7 +2528,7 @@
                 <w:sz w:val="20"/>
                 <w:szCs w:val="20"/>
               </w:rPr>
-              <w:instrText>INCLUDEPICTURE  "cid:image009.png@01</w:instrText>
+              <w:fldChar w:fldCharType="separate"/>
             </w:r>
             <w:r>
               <w:rPr>
@@ -2432,7 +2536,7 @@
                 <w:sz w:val="20"/>
                 <w:szCs w:val="20"/>
               </w:rPr>
-              <w:instrText>D2E5E5.B5B0A590" \* MERGEFORMATINET</w:instrText>
+              <w:fldChar w:fldCharType="begin"/>
             </w:r>
             <w:r>
               <w:rPr>
@@ -2448,7 +2552,7 @@
                 <w:sz w:val="20"/>
                 <w:szCs w:val="20"/>
               </w:rPr>
-              <w:fldChar w:fldCharType="separate"/>
+              <w:instrText>INCLUDEPICTURE  "cid:image009.png@01</w:instrText>
             </w:r>
             <w:r>
               <w:rPr>
@@ -2456,8 +2560,32 @@
                 <w:sz w:val="20"/>
                 <w:szCs w:val="20"/>
               </w:rPr>
+              <w:instrText>D2E5E5.B5B0A590" \* MERGEFORMATINET</w:instrText>
+            </w:r>
+            <w:r>
+              <w:rPr>
+                <w:rFonts w:ascii="Arial" w:hAnsi="Arial" w:cs="Arial"/>
+                <w:sz w:val="20"/>
+                <w:szCs w:val="20"/>
+              </w:rPr>
+              <w:instrText xml:space="preserve"> </w:instrText>
+            </w:r>
+            <w:r>
+              <w:rPr>
+                <w:rFonts w:ascii="Arial" w:hAnsi="Arial" w:cs="Arial"/>
+                <w:sz w:val="20"/>
+                <w:szCs w:val="20"/>
+              </w:rPr>
+              <w:fldChar w:fldCharType="separate"/>
+            </w:r>
+            <w:r>
+              <w:rPr>
+                <w:rFonts w:ascii="Arial" w:hAnsi="Arial" w:cs="Arial"/>
+                <w:sz w:val="20"/>
+                <w:szCs w:val="20"/>
+              </w:rPr>
               <w:pict>
-                <v:shape id="_x0000_i1026" type="#_x0000_t75" style="width:14.65pt;height:14.65pt">
+                <v:shape id="_x0000_i1026" type="#_x0000_t75" style="width:14.4pt;height:14.4pt">
                   <v:imagedata r:id="rId10" r:href="rId13"/>
                 </v:shape>
               </w:pict>
@@ -2500,7 +2628,7 @@
                 <w:sz w:val="20"/>
                 <w:szCs w:val="20"/>
               </w:rPr>
-              <w:t>/</w:t>
+              <w:fldChar w:fldCharType="end"/>
             </w:r>
             <w:r>
               <w:rPr>
@@ -2508,7 +2636,7 @@
                 <w:sz w:val="20"/>
                 <w:szCs w:val="20"/>
               </w:rPr>
-              <w:fldChar w:fldCharType="begin"/>
+              <w:t>/</w:t>
             </w:r>
             <w:r>
               <w:rPr>
@@ -2516,7 +2644,7 @@
                 <w:sz w:val="20"/>
                 <w:szCs w:val="20"/>
               </w:rPr>
-              <w:instrText xml:space="preserve"> INCLUDEPICTURE  "cid:image010.png@01D2E5E5.B5B0A590" \* MERGEFORMATINET </w:instrText>
+              <w:fldChar w:fldCharType="begin"/>
             </w:r>
             <w:r>
               <w:rPr>
@@ -2524,7 +2652,7 @@
                 <w:sz w:val="20"/>
                 <w:szCs w:val="20"/>
               </w:rPr>
-              <w:fldChar w:fldCharType="separate"/>
+              <w:instrText xml:space="preserve"> INCLUDEPICTURE  "cid:image010.png@01D2E5E5.B5B0A590" \* MERGEFORMATINET </w:instrText>
             </w:r>
             <w:r>
               <w:rPr>
@@ -2532,7 +2660,7 @@
                 <w:sz w:val="20"/>
                 <w:szCs w:val="20"/>
               </w:rPr>
-              <w:fldChar w:fldCharType="begin"/>
+              <w:fldChar w:fldCharType="separate"/>
             </w:r>
             <w:r>
               <w:rPr>
@@ -2540,7 +2668,7 @@
                 <w:sz w:val="20"/>
                 <w:szCs w:val="20"/>
               </w:rPr>
-              <w:instrText xml:space="preserve"> INCLUDEPICTURE  "cid:image010.png@01D2E5E5.B5B0A590" \* MERGEFORMATINET </w:instrText>
+              <w:fldChar w:fldCharType="begin"/>
             </w:r>
             <w:r>
               <w:rPr>
@@ -2548,7 +2676,7 @@
                 <w:sz w:val="20"/>
                 <w:szCs w:val="20"/>
               </w:rPr>
-              <w:fldChar w:fldCharType="separate"/>
+              <w:instrText xml:space="preserve"> INCLUDEPICTURE  "cid:image010.png@01D2E5E5.B5B0A590" \* MERGEFORMATINET </w:instrText>
             </w:r>
             <w:r>
               <w:rPr>
@@ -2556,7 +2684,7 @@
                 <w:sz w:val="20"/>
                 <w:szCs w:val="20"/>
               </w:rPr>
-              <w:fldChar w:fldCharType="begin"/>
+              <w:fldChar w:fldCharType="separate"/>
             </w:r>
             <w:r>
               <w:rPr>
@@ -2564,7 +2692,7 @@
                 <w:sz w:val="20"/>
                 <w:szCs w:val="20"/>
               </w:rPr>
-              <w:instrText xml:space="preserve"> INCLUDEPICTURE  "cid:image010.png@01D2E5E5.B5B0A590" \* MERGEFORMATINET </w:instrText>
+              <w:fldChar w:fldCharType="begin"/>
             </w:r>
             <w:r>
               <w:rPr>
@@ -2572,7 +2700,7 @@
                 <w:sz w:val="20"/>
                 <w:szCs w:val="20"/>
               </w:rPr>
-              <w:fldChar w:fldCharType="separate"/>
+              <w:instrText xml:space="preserve"> INCLUDEPICTURE  "cid:image010.png@01D2E5E5.B5B0A590" \* MERGEFORMATINET </w:instrText>
             </w:r>
             <w:r>
               <w:rPr>
@@ -2580,7 +2708,7 @@
                 <w:sz w:val="20"/>
                 <w:szCs w:val="20"/>
               </w:rPr>
-              <w:fldChar w:fldCharType="begin"/>
+              <w:fldChar w:fldCharType="separate"/>
             </w:r>
             <w:r>
               <w:rPr>
@@ -2588,7 +2716,7 @@
                 <w:sz w:val="20"/>
                 <w:szCs w:val="20"/>
               </w:rPr>
-              <w:instrText xml:space="preserve"> </w:instrText>
+              <w:fldChar w:fldCharType="begin"/>
             </w:r>
             <w:r>
               <w:rPr>
@@ -2596,7 +2724,7 @@
                 <w:sz w:val="20"/>
                 <w:szCs w:val="20"/>
               </w:rPr>
-              <w:instrText>INCLUDEPICTURE  "cid:image010.png@01D2E5E5.B5B0A590" \* MERGEFORMATINET</w:instrText>
+              <w:instrText xml:space="preserve"> INCLUDEPICTURE  "cid:image010.png@01D2E5E5.B5B0A590" \* MERGEFORMATINET </w:instrText>
             </w:r>
             <w:r>
               <w:rPr>
@@ -2604,7 +2732,7 @@
                 <w:sz w:val="20"/>
                 <w:szCs w:val="20"/>
               </w:rPr>
-              <w:instrText xml:space="preserve"> </w:instrText>
+              <w:fldChar w:fldCharType="separate"/>
             </w:r>
             <w:r>
               <w:rPr>
@@ -2612,7 +2740,7 @@
                 <w:sz w:val="20"/>
                 <w:szCs w:val="20"/>
               </w:rPr>
-              <w:fldChar w:fldCharType="separate"/>
+              <w:fldChar w:fldCharType="begin"/>
             </w:r>
             <w:r>
               <w:rPr>
@@ -2620,11 +2748,51 @@
                 <w:sz w:val="20"/>
                 <w:szCs w:val="20"/>
               </w:rPr>
+              <w:instrText xml:space="preserve"> </w:instrText>
+            </w:r>
+            <w:r>
+              <w:rPr>
+                <w:rFonts w:ascii="Arial" w:hAnsi="Arial" w:cs="Arial"/>
+                <w:sz w:val="20"/>
+                <w:szCs w:val="20"/>
+              </w:rPr>
+              <w:instrText>INCLUDEPICTURE  "cid:image010.png@01D2E5E5.B5B0A590" \* MERGEFORMATINET</w:instrText>
+            </w:r>
+            <w:r>
+              <w:rPr>
+                <w:rFonts w:ascii="Arial" w:hAnsi="Arial" w:cs="Arial"/>
+                <w:sz w:val="20"/>
+                <w:szCs w:val="20"/>
+              </w:rPr>
+              <w:instrText xml:space="preserve"> </w:instrText>
+            </w:r>
+            <w:r>
+              <w:rPr>
+                <w:rFonts w:ascii="Arial" w:hAnsi="Arial" w:cs="Arial"/>
+                <w:sz w:val="20"/>
+                <w:szCs w:val="20"/>
+              </w:rPr>
+              <w:fldChar w:fldCharType="separate"/>
+            </w:r>
+            <w:r>
+              <w:rPr>
+                <w:rFonts w:ascii="Arial" w:hAnsi="Arial" w:cs="Arial"/>
+                <w:sz w:val="20"/>
+                <w:szCs w:val="20"/>
+              </w:rPr>
               <w:pict>
-                <v:shape id="_x0000_i1027" type="#_x0000_t75" style="width:15.1pt;height:12.05pt">
+                <v:shape id="_x0000_i1027" type="#_x0000_t75" style="width:15pt;height:12pt">
                   <v:imagedata r:id="rId14" r:href="rId15"/>
                 </v:shape>
               </w:pict>
+            </w:r>
+            <w:r>
+              <w:rPr>
+                <w:rFonts w:ascii="Arial" w:hAnsi="Arial" w:cs="Arial"/>
+                <w:sz w:val="20"/>
+                <w:szCs w:val="20"/>
+              </w:rPr>
+              <w:fldChar w:fldCharType="end"/>
             </w:r>
             <w:r>
               <w:rPr>
@@ -2811,6 +2979,36 @@
                 <w:sz w:val="18"/>
                 <w:szCs w:val="18"/>
               </w:rPr>
+              <w:instrText xml:space="preserve"> INCLUDEPICTURE  "cid:image009.png@01D2E5E5.B5B0A590" \* MERGEFORMATINET </w:instrText>
+            </w:r>
+            <w:r>
+              <w:rPr>
+                <w:rFonts w:ascii="Arial" w:hAnsi="Arial" w:cs="Arial"/>
+                <w:i/>
+                <w:color w:val="0070C0"/>
+                <w:sz w:val="18"/>
+                <w:szCs w:val="18"/>
+              </w:rPr>
+              <w:fldChar w:fldCharType="separate"/>
+            </w:r>
+            <w:r>
+              <w:rPr>
+                <w:rFonts w:ascii="Arial" w:hAnsi="Arial" w:cs="Arial"/>
+                <w:i/>
+                <w:color w:val="0070C0"/>
+                <w:sz w:val="18"/>
+                <w:szCs w:val="18"/>
+              </w:rPr>
+              <w:fldChar w:fldCharType="begin"/>
+            </w:r>
+            <w:r>
+              <w:rPr>
+                <w:rFonts w:ascii="Arial" w:hAnsi="Arial" w:cs="Arial"/>
+                <w:i/>
+                <w:color w:val="0070C0"/>
+                <w:sz w:val="18"/>
+                <w:szCs w:val="18"/>
+              </w:rPr>
               <w:instrText xml:space="preserve"> </w:instrText>
             </w:r>
             <w:r>
@@ -2852,7 +3050,7 @@
                 <w:szCs w:val="18"/>
               </w:rPr>
               <w:pict>
-                <v:shape id="_x0000_i1028" type="#_x0000_t75" style="width:14.65pt;height:14.65pt">
+                <v:shape id="_x0000_i1028" type="#_x0000_t75" style="width:14.4pt;height:14.4pt">
                   <v:imagedata r:id="rId10" r:href="rId16"/>
                 </v:shape>
               </w:pict>
@@ -2899,6 +3097,16 @@
             </w:r>
             <w:r>
               <w:rPr>
+                <w:rFonts w:ascii="Arial" w:hAnsi="Arial" w:cs="Arial"/>
+                <w:i/>
+                <w:color w:val="0070C0"/>
+                <w:sz w:val="18"/>
+                <w:szCs w:val="18"/>
+              </w:rPr>
+              <w:fldChar w:fldCharType="end"/>
+            </w:r>
+            <w:r>
+              <w:rPr>
                 <w:i/>
                 <w:color w:val="0070C0"/>
                 <w:sz w:val="18"/>
@@ -2923,6 +3131,7 @@
                 <w:szCs w:val="18"/>
                 <w:highlight w:val="yellow"/>
               </w:rPr>
+              <w:lastRenderedPageBreak/>
               <w:t>(question 7)</w:t>
             </w:r>
             <w:r>
@@ -2932,17 +3141,7 @@
                 <w:sz w:val="18"/>
                 <w:szCs w:val="18"/>
               </w:rPr>
-              <w:t xml:space="preserve">.  All unanswered questions are </w:t>
-            </w:r>
-            <w:r>
-              <w:rPr>
-                <w:i/>
-                <w:color w:val="0070C0"/>
-                <w:sz w:val="18"/>
-                <w:szCs w:val="18"/>
-              </w:rPr>
-              <w:lastRenderedPageBreak/>
-              <w:t>hidden</w:t>
+              <w:t>.  All unanswered questions are hidden</w:t>
             </w:r>
             <w:r>
               <w:rPr>
@@ -3272,6 +3471,36 @@
                 <w:sz w:val="18"/>
                 <w:szCs w:val="18"/>
               </w:rPr>
+              <w:instrText xml:space="preserve"> INCLUDEPICTURE  "cid:image009.png@01D2E5E5.B5B0A590" \* MERGEFORMATINET </w:instrText>
+            </w:r>
+            <w:r>
+              <w:rPr>
+                <w:rFonts w:ascii="Arial" w:hAnsi="Arial" w:cs="Arial"/>
+                <w:i/>
+                <w:color w:val="0070C0"/>
+                <w:sz w:val="18"/>
+                <w:szCs w:val="18"/>
+              </w:rPr>
+              <w:fldChar w:fldCharType="separate"/>
+            </w:r>
+            <w:r>
+              <w:rPr>
+                <w:rFonts w:ascii="Arial" w:hAnsi="Arial" w:cs="Arial"/>
+                <w:i/>
+                <w:color w:val="0070C0"/>
+                <w:sz w:val="18"/>
+                <w:szCs w:val="18"/>
+              </w:rPr>
+              <w:fldChar w:fldCharType="begin"/>
+            </w:r>
+            <w:r>
+              <w:rPr>
+                <w:rFonts w:ascii="Arial" w:hAnsi="Arial" w:cs="Arial"/>
+                <w:i/>
+                <w:color w:val="0070C0"/>
+                <w:sz w:val="18"/>
+                <w:szCs w:val="18"/>
+              </w:rPr>
               <w:instrText xml:space="preserve"> </w:instrText>
             </w:r>
             <w:r>
@@ -3313,7 +3542,7 @@
                 <w:szCs w:val="18"/>
               </w:rPr>
               <w:pict>
-                <v:shape id="_x0000_i1029" type="#_x0000_t75" style="width:14.65pt;height:14.65pt">
+                <v:shape id="_x0000_i1029" type="#_x0000_t75" style="width:14.4pt;height:14.4pt">
                   <v:imagedata r:id="rId10" r:href="rId17"/>
                 </v:shape>
               </w:pict>
@@ -3366,6 +3595,16 @@
                 <w:sz w:val="18"/>
                 <w:szCs w:val="18"/>
               </w:rPr>
+              <w:fldChar w:fldCharType="end"/>
+            </w:r>
+            <w:r>
+              <w:rPr>
+                <w:rFonts w:ascii="Arial" w:hAnsi="Arial" w:cs="Arial"/>
+                <w:i/>
+                <w:color w:val="0070C0"/>
+                <w:sz w:val="18"/>
+                <w:szCs w:val="18"/>
+              </w:rPr>
               <w:t>/</w:t>
             </w:r>
             <w:r>
@@ -3476,6 +3715,36 @@
                 <w:sz w:val="18"/>
                 <w:szCs w:val="18"/>
               </w:rPr>
+              <w:instrText xml:space="preserve"> INCLUDEPICTURE  "cid:image010.png@01D2E5E5.B5B0A590" \* MERGEFORMATINET </w:instrText>
+            </w:r>
+            <w:r>
+              <w:rPr>
+                <w:rFonts w:ascii="Arial" w:hAnsi="Arial" w:cs="Arial"/>
+                <w:i/>
+                <w:color w:val="0070C0"/>
+                <w:sz w:val="18"/>
+                <w:szCs w:val="18"/>
+              </w:rPr>
+              <w:fldChar w:fldCharType="separate"/>
+            </w:r>
+            <w:r>
+              <w:rPr>
+                <w:rFonts w:ascii="Arial" w:hAnsi="Arial" w:cs="Arial"/>
+                <w:i/>
+                <w:color w:val="0070C0"/>
+                <w:sz w:val="18"/>
+                <w:szCs w:val="18"/>
+              </w:rPr>
+              <w:fldChar w:fldCharType="begin"/>
+            </w:r>
+            <w:r>
+              <w:rPr>
+                <w:rFonts w:ascii="Arial" w:hAnsi="Arial" w:cs="Arial"/>
+                <w:i/>
+                <w:color w:val="0070C0"/>
+                <w:sz w:val="18"/>
+                <w:szCs w:val="18"/>
+              </w:rPr>
               <w:instrText xml:space="preserve"> </w:instrText>
             </w:r>
             <w:r>
@@ -3486,7 +3755,17 @@
                 <w:sz w:val="18"/>
                 <w:szCs w:val="18"/>
               </w:rPr>
-              <w:instrText>INCLUDEPICTURE  "cid:image010.png@01D2E5E5.B5B0A590" \* MERGEFORMATINET</w:instrText>
+              <w:instrText>INCLUDEPICTURE  "cid:image010.png@01</w:instrText>
+            </w:r>
+            <w:r>
+              <w:rPr>
+                <w:rFonts w:ascii="Arial" w:hAnsi="Arial" w:cs="Arial"/>
+                <w:i/>
+                <w:color w:val="0070C0"/>
+                <w:sz w:val="18"/>
+                <w:szCs w:val="18"/>
+              </w:rPr>
+              <w:instrText>D2E5E5.B5B0A590" \* MERGEFORMATINET</w:instrText>
             </w:r>
             <w:r>
               <w:rPr>
@@ -3517,10 +3796,20 @@
                 <w:szCs w:val="18"/>
               </w:rPr>
               <w:pict>
-                <v:shape id="_x0000_i1030" type="#_x0000_t75" style="width:15.1pt;height:12.05pt">
+                <v:shape id="_x0000_i1030" type="#_x0000_t75" style="width:15pt;height:12pt">
                   <v:imagedata r:id="rId14" r:href="rId18"/>
                 </v:shape>
               </w:pict>
+            </w:r>
+            <w:r>
+              <w:rPr>
+                <w:rFonts w:ascii="Arial" w:hAnsi="Arial" w:cs="Arial"/>
+                <w:i/>
+                <w:color w:val="0070C0"/>
+                <w:sz w:val="18"/>
+                <w:szCs w:val="18"/>
+              </w:rPr>
+              <w:fldChar w:fldCharType="end"/>
             </w:r>
             <w:r>
               <w:rPr>
@@ -3814,34 +4103,7 @@
                 <w:sz w:val="18"/>
                 <w:szCs w:val="18"/>
               </w:rPr>
-              <w:t xml:space="preserve">Only one reason in the rule </w:t>
-            </w:r>
-            <w:r>
-              <w:rPr>
-                <w:rFonts w:ascii="Arial" w:hAnsi="Arial" w:cs="Arial"/>
-                <w:color w:val="FF0000"/>
-                <w:sz w:val="18"/>
-                <w:szCs w:val="18"/>
-              </w:rPr>
-              <w:t>(action is not created or cancelled) c</w:t>
-            </w:r>
-            <w:r>
-              <w:rPr>
-                <w:rFonts w:ascii="Arial" w:hAnsi="Arial" w:cs="Arial"/>
-                <w:color w:val="FF0000"/>
-                <w:sz w:val="18"/>
-                <w:szCs w:val="18"/>
-              </w:rPr>
-              <w:t>an be true. We need to insert it dynamically in the tool tip. You are displaying just what on the mockup</w:t>
-            </w:r>
-            <w:r>
-              <w:rPr>
-                <w:rFonts w:ascii="Arial" w:hAnsi="Arial" w:cs="Arial"/>
-                <w:color w:val="FF0000"/>
-                <w:sz w:val="18"/>
-                <w:szCs w:val="18"/>
-              </w:rPr>
-              <w:t>. Please fix</w:t>
+              <w:t>Only one reason in the rule (action is not created or cancelled) can be true. We need to insert it dynamically in the tool tip. You are displaying just what on the mockup. Please fix</w:t>
             </w:r>
           </w:p>
           <w:p>
@@ -4117,6 +4379,7 @@
                 <w:sz w:val="18"/>
                 <w:szCs w:val="18"/>
               </w:rPr>
+              <w:lastRenderedPageBreak/>
               <w:t xml:space="preserve">and Submit. </w:t>
             </w:r>
           </w:p>
@@ -4144,6 +4407,7 @@
                 <w:sz w:val="18"/>
                 <w:szCs w:val="18"/>
               </w:rPr>
+              <w:lastRenderedPageBreak/>
               <w:t>Show success message</w:t>
             </w:r>
           </w:p>
@@ -5077,6 +5341,34 @@
               <w:lastRenderedPageBreak/>
               <w:t>Fix Mechanism dropdown, it’s empty</w:t>
             </w:r>
+            <w:r>
+              <w:rPr>
+                <w:rFonts w:ascii="Arial" w:hAnsi="Arial" w:cs="Arial"/>
+                <w:color w:val="FF0000"/>
+                <w:sz w:val="18"/>
+                <w:szCs w:val="18"/>
+              </w:rPr>
+              <w:br/>
+            </w:r>
+            <w:r>
+              <w:rPr>
+                <w:rFonts w:ascii="Arial" w:hAnsi="Arial" w:cs="Arial"/>
+                <w:color w:val="70AD47" w:themeColor="accent6"/>
+                <w:sz w:val="18"/>
+                <w:szCs w:val="18"/>
+              </w:rPr>
+              <w:t xml:space="preserve">DMK: Per discussion with Yakov, the mechanism list is too long.  For the immediate future, you can search mechanism(s) by entering a comma-separated list.  We will (after the demo) implement a filtering mechanism on the list </w:t>
+            </w:r>
+            <w:r>
+              <w:rPr>
+                <w:rFonts w:ascii="Arial" w:hAnsi="Arial" w:cs="Arial"/>
+                <w:color w:val="70AD47" w:themeColor="accent6"/>
+                <w:sz w:val="18"/>
+                <w:szCs w:val="18"/>
+              </w:rPr>
+              <w:lastRenderedPageBreak/>
+              <w:t>to allow them to narrow down the ones they want.</w:t>
+            </w:r>
           </w:p>
           <w:p>
             <w:pPr>
@@ -5086,10 +5378,9 @@
                 <w:numId w:val="11"/>
               </w:numPr>
               <w:rPr>
-                <w:rFonts w:ascii="Arial" w:hAnsi="Arial" w:cs="Arial"/>
+                <w:rFonts w:ascii="Arial" w:hAnsi="Arial"/>
                 <w:color w:val="FF0000"/>
                 <w:sz w:val="18"/>
-                <w:szCs w:val="18"/>
               </w:rPr>
             </w:pPr>
             <w:r>
@@ -5099,7 +5390,61 @@
                 <w:sz w:val="18"/>
                 <w:szCs w:val="18"/>
               </w:rPr>
-              <w:t xml:space="preserve">If I switch to ‘May Cancer Activity” in Grants from: show me only assigned activities in Cancer </w:t>
+              <w:t>If</w:t>
+            </w:r>
+            <w:r>
+              <w:rPr>
+                <w:rFonts w:ascii="Arial" w:hAnsi="Arial" w:cs="Arial"/>
+                <w:color w:val="FF0000"/>
+                <w:sz w:val="18"/>
+                <w:szCs w:val="18"/>
+              </w:rPr>
+              <w:t xml:space="preserve"> I </w:t>
+            </w:r>
+            <w:r>
+              <w:rPr>
+                <w:rFonts w:ascii="Arial" w:hAnsi="Arial" w:cs="Arial"/>
+                <w:color w:val="FF0000"/>
+                <w:sz w:val="18"/>
+                <w:szCs w:val="18"/>
+              </w:rPr>
+              <w:t>switch to ‘May</w:t>
+            </w:r>
+            <w:r>
+              <w:rPr>
+                <w:rFonts w:ascii="Arial" w:hAnsi="Arial" w:cs="Arial"/>
+                <w:color w:val="FF0000"/>
+                <w:sz w:val="18"/>
+                <w:szCs w:val="18"/>
+              </w:rPr>
+              <w:t xml:space="preserve"> Cancer Activity</w:t>
+            </w:r>
+            <w:r>
+              <w:rPr>
+                <w:rFonts w:ascii="Arial" w:hAnsi="Arial" w:cs="Arial"/>
+                <w:color w:val="FF0000"/>
+                <w:sz w:val="18"/>
+                <w:szCs w:val="18"/>
+              </w:rPr>
+              <w:t xml:space="preserve">” </w:t>
+            </w:r>
+            <w:r>
+              <w:rPr>
+                <w:rFonts w:ascii="Arial" w:hAnsi="Arial" w:cs="Arial"/>
+                <w:color w:val="FF0000"/>
+                <w:sz w:val="18"/>
+                <w:szCs w:val="18"/>
+              </w:rPr>
+              <w:t xml:space="preserve">in </w:t>
+            </w:r>
+            <w:r>
+              <w:rPr>
+                <w:rFonts w:ascii="Arial" w:hAnsi="Arial" w:cs="Arial"/>
+                <w:color w:val="FF0000"/>
+                <w:sz w:val="18"/>
+                <w:szCs w:val="18"/>
+              </w:rPr>
+              <w:t xml:space="preserve">Grants from: show me only assigned activities in Cancer </w:t>
             </w:r>
             <w:proofErr w:type="spellStart"/>
             <w:r>
@@ -5141,6 +5486,8 @@
               </w:rPr>
               <w:t>) dropdown – Please fix</w:t>
             </w:r>
+            <w:bookmarkStart w:id="0" w:name="_GoBack"/>
+            <w:bookmarkEnd w:id="0"/>
           </w:p>
           <w:p>
             <w:pPr>
@@ -5194,7 +5541,6 @@
                 <w:sz w:val="18"/>
                 <w:szCs w:val="18"/>
               </w:rPr>
-              <w:lastRenderedPageBreak/>
               <w:t>Make Search work</w:t>
             </w:r>
             <w:r>
@@ -5204,8 +5550,9 @@
                 <w:sz w:val="18"/>
                 <w:szCs w:val="18"/>
               </w:rPr>
-              <w:t xml:space="preserve">. Entered “May Cancer Activity (BP) for Yali Fu and Type 1; Did not touch </w:t>
-            </w:r>
+              <w:t xml:space="preserve">. Entered “May Cancer Activity (BP) for </w:t>
+            </w:r>
+            <w:proofErr w:type="spellStart"/>
             <w:r>
               <w:rPr>
                 <w:rFonts w:ascii="Arial" w:hAnsi="Arial" w:cs="Arial"/>
@@ -5213,6 +5560,25 @@
                 <w:sz w:val="18"/>
                 <w:szCs w:val="18"/>
               </w:rPr>
+              <w:t>Yali</w:t>
+            </w:r>
+            <w:proofErr w:type="spellEnd"/>
+            <w:r>
+              <w:rPr>
+                <w:rFonts w:ascii="Arial" w:hAnsi="Arial" w:cs="Arial"/>
+                <w:color w:val="FF0000"/>
+                <w:sz w:val="18"/>
+                <w:szCs w:val="18"/>
+              </w:rPr>
+              <w:t xml:space="preserve"> Fu and Type 1; Did not touch </w:t>
+            </w:r>
+            <w:r>
+              <w:rPr>
+                <w:rFonts w:ascii="Arial" w:hAnsi="Arial" w:cs="Arial"/>
+                <w:color w:val="FF0000"/>
+                <w:sz w:val="18"/>
+                <w:szCs w:val="18"/>
+              </w:rPr>
               <w:t xml:space="preserve">Cancer </w:t>
             </w:r>
             <w:proofErr w:type="spellStart"/>
@@ -5253,7 +5619,16 @@
                 <w:sz w:val="18"/>
                 <w:szCs w:val="18"/>
               </w:rPr>
-              <w:t>) dropdown</w:t>
+              <w:t>)</w:t>
+            </w:r>
+            <w:r>
+              <w:rPr>
+                <w:rFonts w:ascii="Arial" w:hAnsi="Arial" w:cs="Arial"/>
+                <w:color w:val="FF0000"/>
+                <w:sz w:val="18"/>
+                <w:szCs w:val="18"/>
+              </w:rPr>
+              <w:t xml:space="preserve"> dropdown</w:t>
             </w:r>
             <w:r>
               <w:rPr>
@@ -5335,8 +5710,6 @@
               </w:rPr>
               <w:t>UI: search fields are misaligned</w:t>
             </w:r>
-            <w:bookmarkStart w:id="0" w:name="_GoBack"/>
-            <w:bookmarkEnd w:id="0"/>
           </w:p>
           <w:p>
             <w:pPr>
@@ -5508,7 +5881,7 @@
         </w:rPr>
         <w:lastRenderedPageBreak/>
         <w:drawing>
-          <wp:inline distT="0" distB="0" distL="0" distR="0" wp14:anchorId="4C9F7A90" wp14:editId="6B733D5B">
+          <wp:inline distT="0" distB="0" distL="0" distR="0" wp14:anchorId="64DA1AFB" wp14:editId="1E4A0DD1">
             <wp:extent cx="5347970" cy="5943600"/>
             <wp:effectExtent l="0" t="0" r="5080" b="0"/>
             <wp:docPr id="1" name="Picture 1"/>
@@ -7203,7 +7576,7 @@
   <w:abstractNum w:abstractNumId="15" w15:restartNumberingAfterBreak="0">
     <w:nsid w:val="633F3AE8"/>
     <w:multiLevelType w:val="hybridMultilevel"/>
-    <w:tmpl w:val="3ABCA528"/>
+    <w:tmpl w:val="3604AB12"/>
     <w:lvl w:ilvl="0" w:tplc="04090001">
       <w:start w:val="1"/>
       <w:numFmt w:val="bullet"/>
@@ -8135,6 +8508,7 @@
   <w:style w:type="character" w:default="1" w:styleId="DefaultParagraphFont">
     <w:name w:val="Default Paragraph Font"/>
     <w:uiPriority w:val="1"/>
+    <w:semiHidden/>
     <w:unhideWhenUsed/>
   </w:style>
   <w:style w:type="table" w:default="1" w:styleId="TableNormal">
@@ -8257,6 +8631,36 @@
       <w:ind w:left="720"/>
       <w:contextualSpacing/>
     </w:pPr>
+  </w:style>
+  <w:style w:type="paragraph" w:styleId="BalloonText">
+    <w:name w:val="Balloon Text"/>
+    <w:basedOn w:val="Normal"/>
+    <w:link w:val="BalloonTextChar"/>
+    <w:uiPriority w:val="99"/>
+    <w:semiHidden/>
+    <w:unhideWhenUsed/>
+    <w:rsid w:val="000C268A"/>
+    <w:pPr>
+      <w:spacing w:after="0" w:line="240" w:lineRule="auto"/>
+    </w:pPr>
+    <w:rPr>
+      <w:rFonts w:ascii="Segoe UI" w:hAnsi="Segoe UI" w:cs="Segoe UI"/>
+      <w:sz w:val="18"/>
+      <w:szCs w:val="18"/>
+    </w:rPr>
+  </w:style>
+  <w:style w:type="character" w:customStyle="1" w:styleId="BalloonTextChar">
+    <w:name w:val="Balloon Text Char"/>
+    <w:basedOn w:val="DefaultParagraphFont"/>
+    <w:link w:val="BalloonText"/>
+    <w:uiPriority w:val="99"/>
+    <w:semiHidden/>
+    <w:rsid w:val="000C268A"/>
+    <w:rPr>
+      <w:rFonts w:ascii="Segoe UI" w:hAnsi="Segoe UI" w:cs="Segoe UI"/>
+      <w:sz w:val="18"/>
+      <w:szCs w:val="18"/>
+    </w:rPr>
   </w:style>
 </w:styles>
 </file>

</xml_diff>